<commit_message>
rapport + rajout nextpiece
</commit_message>
<xml_diff>
--- a/Rapport_Mion_Nicolle.docx
+++ b/Rapport_Mion_Nicolle.docx
@@ -80,27 +80,634 @@
         </w:numPr>
       </w:pPr>
       <w:r>
+        <w:rPr>
+          <w:noProof/>
+        </w:rPr>
         <w:lastRenderedPageBreak/>
+        <mc:AlternateContent>
+          <mc:Choice Requires="wps">
+            <w:drawing>
+              <wp:anchor distT="0" distB="0" distL="114300" distR="114300" simplePos="0" relativeHeight="251668480" behindDoc="0" locked="0" layoutInCell="1" allowOverlap="1">
+                <wp:simplePos x="0" y="0"/>
+                <wp:positionH relativeFrom="column">
+                  <wp:posOffset>-66077</wp:posOffset>
+                </wp:positionH>
+                <wp:positionV relativeFrom="paragraph">
+                  <wp:posOffset>126664</wp:posOffset>
+                </wp:positionV>
+                <wp:extent cx="869315" cy="627380"/>
+                <wp:effectExtent l="0" t="0" r="483235" b="20320"/>
+                <wp:wrapNone/>
+                <wp:docPr id="9" name="Légende : double flèche courbée 9"/>
+                <wp:cNvGraphicFramePr/>
+                <a:graphic xmlns:a="http://schemas.openxmlformats.org/drawingml/2006/main">
+                  <a:graphicData uri="http://schemas.microsoft.com/office/word/2010/wordprocessingShape">
+                    <wps:wsp>
+                      <wps:cNvSpPr/>
+                      <wps:spPr>
+                        <a:xfrm>
+                          <a:off x="0" y="0"/>
+                          <a:ext cx="869315" cy="627380"/>
+                        </a:xfrm>
+                        <a:prstGeom prst="borderCallout3">
+                          <a:avLst>
+                            <a:gd name="adj1" fmla="val 48783"/>
+                            <a:gd name="adj2" fmla="val 99832"/>
+                            <a:gd name="adj3" fmla="val 44142"/>
+                            <a:gd name="adj4" fmla="val 127419"/>
+                            <a:gd name="adj5" fmla="val 61480"/>
+                            <a:gd name="adj6" fmla="val 122453"/>
+                            <a:gd name="adj7" fmla="val 64785"/>
+                            <a:gd name="adj8" fmla="val 151232"/>
+                          </a:avLst>
+                        </a:prstGeom>
+                      </wps:spPr>
+                      <wps:style>
+                        <a:lnRef idx="2">
+                          <a:schemeClr val="accent1">
+                            <a:shade val="50000"/>
+                          </a:schemeClr>
+                        </a:lnRef>
+                        <a:fillRef idx="1">
+                          <a:schemeClr val="accent1"/>
+                        </a:fillRef>
+                        <a:effectRef idx="0">
+                          <a:schemeClr val="accent1"/>
+                        </a:effectRef>
+                        <a:fontRef idx="minor">
+                          <a:schemeClr val="lt1"/>
+                        </a:fontRef>
+                      </wps:style>
+                      <wps:txbx>
+                        <w:txbxContent>
+                          <w:p>
+                            <w:pPr>
+                              <w:jc w:val="center"/>
+                            </w:pPr>
+                            <w:bookmarkStart w:id="0" w:name="_GoBack"/>
+                            <w:r>
+                              <w:t>Zone d’</w:t>
+                            </w:r>
+                            <w:proofErr w:type="spellStart"/>
+                            <w:r>
+                              <w:t>affichge</w:t>
+                            </w:r>
+                            <w:proofErr w:type="spellEnd"/>
+                            <w:r>
+                              <w:t xml:space="preserve"> de la prochaine pièce</w:t>
+                            </w:r>
+                            <w:bookmarkEnd w:id="0"/>
+                          </w:p>
+                        </w:txbxContent>
+                      </wps:txbx>
+                      <wps:bodyPr rot="0" spcFirstLastPara="0" vertOverflow="overflow" horzOverflow="overflow" vert="horz" wrap="square" lIns="91440" tIns="45720" rIns="91440" bIns="45720" numCol="1" spcCol="0" rtlCol="0" fromWordArt="0" anchor="ctr" anchorCtr="0" forceAA="0" compatLnSpc="1">
+                        <a:prstTxWarp prst="textNoShape">
+                          <a:avLst/>
+                        </a:prstTxWarp>
+                        <a:noAutofit/>
+                      </wps:bodyPr>
+                    </wps:wsp>
+                  </a:graphicData>
+                </a:graphic>
+                <wp14:sizeRelH relativeFrom="margin">
+                  <wp14:pctWidth>0</wp14:pctWidth>
+                </wp14:sizeRelH>
+                <wp14:sizeRelV relativeFrom="margin">
+                  <wp14:pctHeight>0</wp14:pctHeight>
+                </wp14:sizeRelV>
+              </wp:anchor>
+            </w:drawing>
+          </mc:Choice>
+          <mc:Fallback>
+            <w:pict>
+              <v:shapetype id="_x0000_t49" coordsize="21600,21600" o:spt="49" adj="23400,24400,25200,21600,25200,4050,23400,4050" path="m@0@1l@2@3@4@5@6@7nfem,l21600,r,21600l,21600xe">
+                <v:stroke joinstyle="miter"/>
+                <v:formulas>
+                  <v:f eqn="val #0"/>
+                  <v:f eqn="val #1"/>
+                  <v:f eqn="val #2"/>
+                  <v:f eqn="val #3"/>
+                  <v:f eqn="val #4"/>
+                  <v:f eqn="val #5"/>
+                  <v:f eqn="val #6"/>
+                  <v:f eqn="val #7"/>
+                </v:formulas>
+                <v:path arrowok="t" o:extrusionok="f" gradientshapeok="t" o:connecttype="custom" o:connectlocs="@0,@1;10800,0;10800,21600;0,10800;21600,10800"/>
+                <v:handles>
+                  <v:h position="#0,#1"/>
+                  <v:h position="#2,#3"/>
+                  <v:h position="#4,#5"/>
+                  <v:h position="#6,#7"/>
+                </v:handles>
+                <o:callout v:ext="edit" type="threeSegment" on="t"/>
+              </v:shapetype>
+              <v:shape id="Légende : double flèche courbée 9" o:spid="_x0000_s1026" type="#_x0000_t49" style="position:absolute;left:0;text-align:left;margin-left:-5.2pt;margin-top:9.95pt;width:68.45pt;height:49.4pt;z-index:251668480;visibility:visible;mso-wrap-style:square;mso-width-percent:0;mso-height-percent:0;mso-wrap-distance-left:9pt;mso-wrap-distance-top:0;mso-wrap-distance-right:9pt;mso-wrap-distance-bottom:0;mso-position-horizontal:absolute;mso-position-horizontal-relative:text;mso-position-vertical:absolute;mso-position-vertical-relative:text;mso-width-percent:0;mso-height-percent:0;mso-width-relative:margin;mso-height-relative:margin;v-text-anchor:middle" o:gfxdata="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" adj="32666,13994,26450,13280,27523,9535,21564,10537" fillcolor="#4472c4 [3204]" strokecolor="#1f3763 [1604]" strokeweight="1pt">
+                <v:textbox>
+                  <w:txbxContent>
+                    <w:p>
+                      <w:pPr>
+                        <w:jc w:val="center"/>
+                      </w:pPr>
+                      <w:bookmarkStart w:id="1" w:name="_GoBack"/>
+                      <w:r>
+                        <w:t>Zone d’</w:t>
+                      </w:r>
+                      <w:proofErr w:type="spellStart"/>
+                      <w:r>
+                        <w:t>affichge</w:t>
+                      </w:r>
+                      <w:proofErr w:type="spellEnd"/>
+                      <w:r>
+                        <w:t xml:space="preserve"> de la prochaine pièce</w:t>
+                      </w:r>
+                      <w:bookmarkEnd w:id="1"/>
+                    </w:p>
+                  </w:txbxContent>
+                </v:textbox>
+                <o:callout v:ext="edit" minusx="t" minusy="t"/>
+              </v:shape>
+            </w:pict>
+          </mc:Fallback>
+        </mc:AlternateContent>
+      </w:r>
+      <w:r>
+        <w:rPr>
+          <w:noProof/>
+        </w:rPr>
+        <mc:AlternateContent>
+          <mc:Choice Requires="wps">
+            <w:drawing>
+              <wp:anchor distT="0" distB="0" distL="114300" distR="114300" simplePos="0" relativeHeight="251659264" behindDoc="0" locked="0" layoutInCell="1" allowOverlap="1">
+                <wp:simplePos x="0" y="0"/>
+                <wp:positionH relativeFrom="column">
+                  <wp:posOffset>1260699</wp:posOffset>
+                </wp:positionH>
+                <wp:positionV relativeFrom="paragraph">
+                  <wp:posOffset>283547</wp:posOffset>
+                </wp:positionV>
+                <wp:extent cx="941257" cy="443342"/>
+                <wp:effectExtent l="0" t="0" r="11430" b="13970"/>
+                <wp:wrapNone/>
+                <wp:docPr id="4" name="Ellipse 4"/>
+                <wp:cNvGraphicFramePr/>
+                <a:graphic xmlns:a="http://schemas.openxmlformats.org/drawingml/2006/main">
+                  <a:graphicData uri="http://schemas.microsoft.com/office/word/2010/wordprocessingShape">
+                    <wps:wsp>
+                      <wps:cNvSpPr/>
+                      <wps:spPr>
+                        <a:xfrm>
+                          <a:off x="0" y="0"/>
+                          <a:ext cx="941257" cy="443342"/>
+                        </a:xfrm>
+                        <a:prstGeom prst="ellipse">
+                          <a:avLst/>
+                        </a:prstGeom>
+                        <a:noFill/>
+                        <a:ln>
+                          <a:solidFill>
+                            <a:srgbClr val="FF0000"/>
+                          </a:solidFill>
+                        </a:ln>
+                      </wps:spPr>
+                      <wps:style>
+                        <a:lnRef idx="2">
+                          <a:schemeClr val="accent2"/>
+                        </a:lnRef>
+                        <a:fillRef idx="1">
+                          <a:schemeClr val="lt1"/>
+                        </a:fillRef>
+                        <a:effectRef idx="0">
+                          <a:schemeClr val="accent2"/>
+                        </a:effectRef>
+                        <a:fontRef idx="minor">
+                          <a:schemeClr val="dk1"/>
+                        </a:fontRef>
+                      </wps:style>
+                      <wps:bodyPr rot="0" spcFirstLastPara="0" vertOverflow="overflow" horzOverflow="overflow" vert="horz" wrap="square" lIns="91440" tIns="45720" rIns="91440" bIns="45720" numCol="1" spcCol="0" rtlCol="0" fromWordArt="0" anchor="ctr" anchorCtr="0" forceAA="0" compatLnSpc="1">
+                        <a:prstTxWarp prst="textNoShape">
+                          <a:avLst/>
+                        </a:prstTxWarp>
+                        <a:noAutofit/>
+                      </wps:bodyPr>
+                    </wps:wsp>
+                  </a:graphicData>
+                </a:graphic>
+                <wp14:sizeRelH relativeFrom="margin">
+                  <wp14:pctWidth>0</wp14:pctWidth>
+                </wp14:sizeRelH>
+                <wp14:sizeRelV relativeFrom="margin">
+                  <wp14:pctHeight>0</wp14:pctHeight>
+                </wp14:sizeRelV>
+              </wp:anchor>
+            </w:drawing>
+          </mc:Choice>
+          <mc:Fallback>
+            <w:pict>
+              <v:oval w14:anchorId="2A1A33DB" id="Ellipse 4" o:spid="_x0000_s1026" style="position:absolute;margin-left:99.25pt;margin-top:22.35pt;width:74.1pt;height:34.9pt;z-index:251659264;visibility:visible;mso-wrap-style:square;mso-width-percent:0;mso-height-percent:0;mso-wrap-distance-left:9pt;mso-wrap-distance-top:0;mso-wrap-distance-right:9pt;mso-wrap-distance-bottom:0;mso-position-horizontal:absolute;mso-position-horizontal-relative:text;mso-position-vertical:absolute;mso-position-vertical-relative:text;mso-width-percent:0;mso-height-percent:0;mso-width-relative:margin;mso-height-relative:margin;v-text-anchor:middle" o:gfxdata="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" filled="f" strokecolor="red" strokeweight="1pt">
+                <v:stroke joinstyle="miter"/>
+              </v:oval>
+            </w:pict>
+          </mc:Fallback>
+        </mc:AlternateContent>
+      </w:r>
+      <w:r>
         <w:t>Spécification de l’application :</w:t>
       </w:r>
     </w:p>
     <w:p>
-      <w:r>
-        <w:t>(</w:t>
-      </w:r>
-      <w:proofErr w:type="gramStart"/>
-      <w:r>
-        <w:t>figure</w:t>
-      </w:r>
-      <w:proofErr w:type="gramEnd"/>
-      <w:r>
-        <w:t xml:space="preserve"> 1 : </w:t>
-      </w:r>
-      <w:r>
-        <w:t xml:space="preserve">Capture d’écran </w:t>
-      </w:r>
-      <w:r>
-        <w:t>de l’interface lors du lancement)</w:t>
+      <w:pPr>
+        <w:keepNext/>
+        <w:jc w:val="center"/>
+      </w:pPr>
+      <w:r>
+        <w:rPr>
+          <w:noProof/>
+        </w:rPr>
+        <mc:AlternateContent>
+          <mc:Choice Requires="wps">
+            <w:drawing>
+              <wp:anchor distT="0" distB="0" distL="114300" distR="114300" simplePos="0" relativeHeight="251667456" behindDoc="0" locked="0" layoutInCell="1" allowOverlap="1" wp14:anchorId="293890EF" wp14:editId="7A1CF198">
+                <wp:simplePos x="0" y="0"/>
+                <wp:positionH relativeFrom="column">
+                  <wp:posOffset>3501876</wp:posOffset>
+                </wp:positionH>
+                <wp:positionV relativeFrom="paragraph">
+                  <wp:posOffset>544643</wp:posOffset>
+                </wp:positionV>
+                <wp:extent cx="941257" cy="376518"/>
+                <wp:effectExtent l="0" t="0" r="11430" b="24130"/>
+                <wp:wrapNone/>
+                <wp:docPr id="8" name="Ellipse 8"/>
+                <wp:cNvGraphicFramePr/>
+                <a:graphic xmlns:a="http://schemas.openxmlformats.org/drawingml/2006/main">
+                  <a:graphicData uri="http://schemas.microsoft.com/office/word/2010/wordprocessingShape">
+                    <wps:wsp>
+                      <wps:cNvSpPr/>
+                      <wps:spPr>
+                        <a:xfrm>
+                          <a:off x="0" y="0"/>
+                          <a:ext cx="941257" cy="376518"/>
+                        </a:xfrm>
+                        <a:prstGeom prst="ellipse">
+                          <a:avLst/>
+                        </a:prstGeom>
+                        <a:noFill/>
+                        <a:ln>
+                          <a:solidFill>
+                            <a:srgbClr val="FF0000"/>
+                          </a:solidFill>
+                        </a:ln>
+                      </wps:spPr>
+                      <wps:style>
+                        <a:lnRef idx="2">
+                          <a:schemeClr val="accent2"/>
+                        </a:lnRef>
+                        <a:fillRef idx="1">
+                          <a:schemeClr val="lt1"/>
+                        </a:fillRef>
+                        <a:effectRef idx="0">
+                          <a:schemeClr val="accent2"/>
+                        </a:effectRef>
+                        <a:fontRef idx="minor">
+                          <a:schemeClr val="dk1"/>
+                        </a:fontRef>
+                      </wps:style>
+                      <wps:bodyPr rot="0" spcFirstLastPara="0" vertOverflow="overflow" horzOverflow="overflow" vert="horz" wrap="square" lIns="91440" tIns="45720" rIns="91440" bIns="45720" numCol="1" spcCol="0" rtlCol="0" fromWordArt="0" anchor="ctr" anchorCtr="0" forceAA="0" compatLnSpc="1">
+                        <a:prstTxWarp prst="textNoShape">
+                          <a:avLst/>
+                        </a:prstTxWarp>
+                        <a:noAutofit/>
+                      </wps:bodyPr>
+                    </wps:wsp>
+                  </a:graphicData>
+                </a:graphic>
+                <wp14:sizeRelH relativeFrom="margin">
+                  <wp14:pctWidth>0</wp14:pctWidth>
+                </wp14:sizeRelH>
+                <wp14:sizeRelV relativeFrom="margin">
+                  <wp14:pctHeight>0</wp14:pctHeight>
+                </wp14:sizeRelV>
+              </wp:anchor>
+            </w:drawing>
+          </mc:Choice>
+          <mc:Fallback>
+            <w:pict>
+              <v:oval w14:anchorId="32B59FFC" id="Ellipse 8" o:spid="_x0000_s1026" style="position:absolute;margin-left:275.75pt;margin-top:42.9pt;width:74.1pt;height:29.65pt;z-index:251667456;visibility:visible;mso-wrap-style:square;mso-width-percent:0;mso-height-percent:0;mso-wrap-distance-left:9pt;mso-wrap-distance-top:0;mso-wrap-distance-right:9pt;mso-wrap-distance-bottom:0;mso-position-horizontal:absolute;mso-position-horizontal-relative:text;mso-position-vertical:absolute;mso-position-vertical-relative:text;mso-width-percent:0;mso-height-percent:0;mso-width-relative:margin;mso-height-relative:margin;v-text-anchor:middle" o:gfxdata="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" filled="f" strokecolor="red" strokeweight="1pt">
+                <v:stroke joinstyle="miter"/>
+              </v:oval>
+            </w:pict>
+          </mc:Fallback>
+        </mc:AlternateContent>
+      </w:r>
+      <w:r>
+        <w:rPr>
+          <w:noProof/>
+        </w:rPr>
+        <mc:AlternateContent>
+          <mc:Choice Requires="wps">
+            <w:drawing>
+              <wp:anchor distT="0" distB="0" distL="114300" distR="114300" simplePos="0" relativeHeight="251665408" behindDoc="0" locked="0" layoutInCell="1" allowOverlap="1" wp14:anchorId="4FF25280" wp14:editId="1E53CA06">
+                <wp:simplePos x="0" y="0"/>
+                <wp:positionH relativeFrom="column">
+                  <wp:posOffset>1292076</wp:posOffset>
+                </wp:positionH>
+                <wp:positionV relativeFrom="paragraph">
+                  <wp:posOffset>1373879</wp:posOffset>
+                </wp:positionV>
+                <wp:extent cx="941257" cy="259976"/>
+                <wp:effectExtent l="0" t="0" r="11430" b="26035"/>
+                <wp:wrapNone/>
+                <wp:docPr id="7" name="Ellipse 7"/>
+                <wp:cNvGraphicFramePr/>
+                <a:graphic xmlns:a="http://schemas.openxmlformats.org/drawingml/2006/main">
+                  <a:graphicData uri="http://schemas.microsoft.com/office/word/2010/wordprocessingShape">
+                    <wps:wsp>
+                      <wps:cNvSpPr/>
+                      <wps:spPr>
+                        <a:xfrm>
+                          <a:off x="0" y="0"/>
+                          <a:ext cx="941257" cy="259976"/>
+                        </a:xfrm>
+                        <a:prstGeom prst="ellipse">
+                          <a:avLst/>
+                        </a:prstGeom>
+                        <a:noFill/>
+                        <a:ln>
+                          <a:solidFill>
+                            <a:srgbClr val="FF0000"/>
+                          </a:solidFill>
+                        </a:ln>
+                      </wps:spPr>
+                      <wps:style>
+                        <a:lnRef idx="2">
+                          <a:schemeClr val="accent2"/>
+                        </a:lnRef>
+                        <a:fillRef idx="1">
+                          <a:schemeClr val="lt1"/>
+                        </a:fillRef>
+                        <a:effectRef idx="0">
+                          <a:schemeClr val="accent2"/>
+                        </a:effectRef>
+                        <a:fontRef idx="minor">
+                          <a:schemeClr val="dk1"/>
+                        </a:fontRef>
+                      </wps:style>
+                      <wps:bodyPr rot="0" spcFirstLastPara="0" vertOverflow="overflow" horzOverflow="overflow" vert="horz" wrap="square" lIns="91440" tIns="45720" rIns="91440" bIns="45720" numCol="1" spcCol="0" rtlCol="0" fromWordArt="0" anchor="ctr" anchorCtr="0" forceAA="0" compatLnSpc="1">
+                        <a:prstTxWarp prst="textNoShape">
+                          <a:avLst/>
+                        </a:prstTxWarp>
+                        <a:noAutofit/>
+                      </wps:bodyPr>
+                    </wps:wsp>
+                  </a:graphicData>
+                </a:graphic>
+                <wp14:sizeRelH relativeFrom="margin">
+                  <wp14:pctWidth>0</wp14:pctWidth>
+                </wp14:sizeRelH>
+                <wp14:sizeRelV relativeFrom="margin">
+                  <wp14:pctHeight>0</wp14:pctHeight>
+                </wp14:sizeRelV>
+              </wp:anchor>
+            </w:drawing>
+          </mc:Choice>
+          <mc:Fallback>
+            <w:pict>
+              <v:oval w14:anchorId="0C014965" id="Ellipse 7" o:spid="_x0000_s1026" style="position:absolute;margin-left:101.75pt;margin-top:108.2pt;width:74.1pt;height:20.45pt;z-index:251665408;visibility:visible;mso-wrap-style:square;mso-width-percent:0;mso-height-percent:0;mso-wrap-distance-left:9pt;mso-wrap-distance-top:0;mso-wrap-distance-right:9pt;mso-wrap-distance-bottom:0;mso-position-horizontal:absolute;mso-position-horizontal-relative:text;mso-position-vertical:absolute;mso-position-vertical-relative:text;mso-width-percent:0;mso-height-percent:0;mso-width-relative:margin;mso-height-relative:margin;v-text-anchor:middle" o:gfxdata="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" filled="f" strokecolor="red" strokeweight="1pt">
+                <v:stroke joinstyle="miter"/>
+              </v:oval>
+            </w:pict>
+          </mc:Fallback>
+        </mc:AlternateContent>
+      </w:r>
+      <w:r>
+        <w:rPr>
+          <w:noProof/>
+        </w:rPr>
+        <mc:AlternateContent>
+          <mc:Choice Requires="wps">
+            <w:drawing>
+              <wp:anchor distT="0" distB="0" distL="114300" distR="114300" simplePos="0" relativeHeight="251663360" behindDoc="0" locked="0" layoutInCell="1" allowOverlap="1" wp14:anchorId="388E9576" wp14:editId="510899BF">
+                <wp:simplePos x="0" y="0"/>
+                <wp:positionH relativeFrom="column">
+                  <wp:posOffset>1291590</wp:posOffset>
+                </wp:positionH>
+                <wp:positionV relativeFrom="paragraph">
+                  <wp:posOffset>1064335</wp:posOffset>
+                </wp:positionV>
+                <wp:extent cx="941257" cy="340659"/>
+                <wp:effectExtent l="0" t="0" r="11430" b="21590"/>
+                <wp:wrapNone/>
+                <wp:docPr id="6" name="Ellipse 6"/>
+                <wp:cNvGraphicFramePr/>
+                <a:graphic xmlns:a="http://schemas.openxmlformats.org/drawingml/2006/main">
+                  <a:graphicData uri="http://schemas.microsoft.com/office/word/2010/wordprocessingShape">
+                    <wps:wsp>
+                      <wps:cNvSpPr/>
+                      <wps:spPr>
+                        <a:xfrm>
+                          <a:off x="0" y="0"/>
+                          <a:ext cx="941257" cy="340659"/>
+                        </a:xfrm>
+                        <a:prstGeom prst="ellipse">
+                          <a:avLst/>
+                        </a:prstGeom>
+                        <a:noFill/>
+                        <a:ln>
+                          <a:solidFill>
+                            <a:srgbClr val="FF0000"/>
+                          </a:solidFill>
+                        </a:ln>
+                      </wps:spPr>
+                      <wps:style>
+                        <a:lnRef idx="2">
+                          <a:schemeClr val="accent2"/>
+                        </a:lnRef>
+                        <a:fillRef idx="1">
+                          <a:schemeClr val="lt1"/>
+                        </a:fillRef>
+                        <a:effectRef idx="0">
+                          <a:schemeClr val="accent2"/>
+                        </a:effectRef>
+                        <a:fontRef idx="minor">
+                          <a:schemeClr val="dk1"/>
+                        </a:fontRef>
+                      </wps:style>
+                      <wps:bodyPr rot="0" spcFirstLastPara="0" vertOverflow="overflow" horzOverflow="overflow" vert="horz" wrap="square" lIns="91440" tIns="45720" rIns="91440" bIns="45720" numCol="1" spcCol="0" rtlCol="0" fromWordArt="0" anchor="ctr" anchorCtr="0" forceAA="0" compatLnSpc="1">
+                        <a:prstTxWarp prst="textNoShape">
+                          <a:avLst/>
+                        </a:prstTxWarp>
+                        <a:noAutofit/>
+                      </wps:bodyPr>
+                    </wps:wsp>
+                  </a:graphicData>
+                </a:graphic>
+                <wp14:sizeRelH relativeFrom="margin">
+                  <wp14:pctWidth>0</wp14:pctWidth>
+                </wp14:sizeRelH>
+                <wp14:sizeRelV relativeFrom="margin">
+                  <wp14:pctHeight>0</wp14:pctHeight>
+                </wp14:sizeRelV>
+              </wp:anchor>
+            </w:drawing>
+          </mc:Choice>
+          <mc:Fallback>
+            <w:pict>
+              <v:oval w14:anchorId="1B900C38" id="Ellipse 6" o:spid="_x0000_s1026" style="position:absolute;margin-left:101.7pt;margin-top:83.8pt;width:74.1pt;height:26.8pt;z-index:251663360;visibility:visible;mso-wrap-style:square;mso-width-percent:0;mso-height-percent:0;mso-wrap-distance-left:9pt;mso-wrap-distance-top:0;mso-wrap-distance-right:9pt;mso-wrap-distance-bottom:0;mso-position-horizontal:absolute;mso-position-horizontal-relative:text;mso-position-vertical:absolute;mso-position-vertical-relative:text;mso-width-percent:0;mso-height-percent:0;mso-width-relative:margin;mso-height-relative:margin;v-text-anchor:middle" o:gfxdata="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" filled="f" strokecolor="red" strokeweight="1pt">
+                <v:stroke joinstyle="miter"/>
+              </v:oval>
+            </w:pict>
+          </mc:Fallback>
+        </mc:AlternateContent>
+      </w:r>
+      <w:r>
+        <w:rPr>
+          <w:noProof/>
+        </w:rPr>
+        <mc:AlternateContent>
+          <mc:Choice Requires="wps">
+            <w:drawing>
+              <wp:anchor distT="0" distB="0" distL="114300" distR="114300" simplePos="0" relativeHeight="251661312" behindDoc="0" locked="0" layoutInCell="1" allowOverlap="1" wp14:anchorId="07E989A8" wp14:editId="2552A6DC">
+                <wp:simplePos x="0" y="0"/>
+                <wp:positionH relativeFrom="column">
+                  <wp:posOffset>1291852</wp:posOffset>
+                </wp:positionH>
+                <wp:positionV relativeFrom="paragraph">
+                  <wp:posOffset>503966</wp:posOffset>
+                </wp:positionV>
+                <wp:extent cx="941257" cy="443342"/>
+                <wp:effectExtent l="0" t="0" r="11430" b="13970"/>
+                <wp:wrapNone/>
+                <wp:docPr id="5" name="Ellipse 5"/>
+                <wp:cNvGraphicFramePr/>
+                <a:graphic xmlns:a="http://schemas.openxmlformats.org/drawingml/2006/main">
+                  <a:graphicData uri="http://schemas.microsoft.com/office/word/2010/wordprocessingShape">
+                    <wps:wsp>
+                      <wps:cNvSpPr/>
+                      <wps:spPr>
+                        <a:xfrm>
+                          <a:off x="0" y="0"/>
+                          <a:ext cx="941257" cy="443342"/>
+                        </a:xfrm>
+                        <a:prstGeom prst="ellipse">
+                          <a:avLst/>
+                        </a:prstGeom>
+                        <a:noFill/>
+                        <a:ln>
+                          <a:solidFill>
+                            <a:srgbClr val="FF0000"/>
+                          </a:solidFill>
+                        </a:ln>
+                      </wps:spPr>
+                      <wps:style>
+                        <a:lnRef idx="2">
+                          <a:schemeClr val="accent2"/>
+                        </a:lnRef>
+                        <a:fillRef idx="1">
+                          <a:schemeClr val="lt1"/>
+                        </a:fillRef>
+                        <a:effectRef idx="0">
+                          <a:schemeClr val="accent2"/>
+                        </a:effectRef>
+                        <a:fontRef idx="minor">
+                          <a:schemeClr val="dk1"/>
+                        </a:fontRef>
+                      </wps:style>
+                      <wps:bodyPr rot="0" spcFirstLastPara="0" vertOverflow="overflow" horzOverflow="overflow" vert="horz" wrap="square" lIns="91440" tIns="45720" rIns="91440" bIns="45720" numCol="1" spcCol="0" rtlCol="0" fromWordArt="0" anchor="ctr" anchorCtr="0" forceAA="0" compatLnSpc="1">
+                        <a:prstTxWarp prst="textNoShape">
+                          <a:avLst/>
+                        </a:prstTxWarp>
+                        <a:noAutofit/>
+                      </wps:bodyPr>
+                    </wps:wsp>
+                  </a:graphicData>
+                </a:graphic>
+                <wp14:sizeRelH relativeFrom="margin">
+                  <wp14:pctWidth>0</wp14:pctWidth>
+                </wp14:sizeRelH>
+                <wp14:sizeRelV relativeFrom="margin">
+                  <wp14:pctHeight>0</wp14:pctHeight>
+                </wp14:sizeRelV>
+              </wp:anchor>
+            </w:drawing>
+          </mc:Choice>
+          <mc:Fallback>
+            <w:pict>
+              <v:oval w14:anchorId="3ED75C2D" id="Ellipse 5" o:spid="_x0000_s1026" style="position:absolute;margin-left:101.7pt;margin-top:39.7pt;width:74.1pt;height:34.9pt;z-index:251661312;visibility:visible;mso-wrap-style:square;mso-width-percent:0;mso-height-percent:0;mso-wrap-distance-left:9pt;mso-wrap-distance-top:0;mso-wrap-distance-right:9pt;mso-wrap-distance-bottom:0;mso-position-horizontal:absolute;mso-position-horizontal-relative:text;mso-position-vertical:absolute;mso-position-vertical-relative:text;mso-width-percent:0;mso-height-percent:0;mso-width-relative:margin;mso-height-relative:margin;v-text-anchor:middle" o:gfxdata="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" filled="f" strokecolor="red" strokeweight="1pt">
+                <v:stroke joinstyle="miter"/>
+              </v:oval>
+            </w:pict>
+          </mc:Fallback>
+        </mc:AlternateContent>
+      </w:r>
+      <w:r>
+        <w:rPr>
+          <w:noProof/>
+        </w:rPr>
+        <w:drawing>
+          <wp:inline distT="0" distB="0" distL="0" distR="0" wp14:anchorId="6842A3C6" wp14:editId="6047F261">
+            <wp:extent cx="3229519" cy="1609725"/>
+            <wp:effectExtent l="0" t="0" r="9525" b="0"/>
+            <wp:docPr id="2" name="Image 2"/>
+            <wp:cNvGraphicFramePr>
+              <a:graphicFrameLocks xmlns:a="http://schemas.openxmlformats.org/drawingml/2006/main" noChangeAspect="1"/>
+            </wp:cNvGraphicFramePr>
+            <a:graphic xmlns:a="http://schemas.openxmlformats.org/drawingml/2006/main">
+              <a:graphicData uri="http://schemas.openxmlformats.org/drawingml/2006/picture">
+                <pic:pic xmlns:pic="http://schemas.openxmlformats.org/drawingml/2006/picture">
+                  <pic:nvPicPr>
+                    <pic:cNvPr id="1" name=""/>
+                    <pic:cNvPicPr/>
+                  </pic:nvPicPr>
+                  <pic:blipFill rotWithShape="1">
+                    <a:blip r:embed="rId7"/>
+                    <a:srcRect t="11383" r="92"/>
+                    <a:stretch/>
+                  </pic:blipFill>
+                  <pic:spPr bwMode="auto">
+                    <a:xfrm>
+                      <a:off x="0" y="0"/>
+                      <a:ext cx="3274343" cy="1632067"/>
+                    </a:xfrm>
+                    <a:prstGeom prst="rect">
+                      <a:avLst/>
+                    </a:prstGeom>
+                    <a:ln>
+                      <a:noFill/>
+                    </a:ln>
+                    <a:extLst>
+                      <a:ext uri="{53640926-AAD7-44D8-BBD7-CCE9431645EC}">
+                        <a14:shadowObscured xmlns:a14="http://schemas.microsoft.com/office/drawing/2010/main"/>
+                      </a:ext>
+                    </a:extLst>
+                  </pic:spPr>
+                </pic:pic>
+              </a:graphicData>
+            </a:graphic>
+          </wp:inline>
+        </w:drawing>
+      </w:r>
+    </w:p>
+    <w:p>
+      <w:pPr>
+        <w:pStyle w:val="Lgende"/>
+        <w:jc w:val="center"/>
+      </w:pPr>
+      <w:r>
+        <w:t xml:space="preserve">Figure </w:t>
+      </w:r>
+      <w:fldSimple w:instr=" SEQ Figure \* ARABIC ">
+        <w:r>
+          <w:rPr>
+            <w:noProof/>
+          </w:rPr>
+          <w:t>1</w:t>
+        </w:r>
+      </w:fldSimple>
+      <w:r>
+        <w:t xml:space="preserve"> : </w:t>
+      </w:r>
+      <w:r>
+        <w:t>Capture d’écran de l’interface lors du lancement</w:t>
       </w:r>
     </w:p>
     <w:p>
@@ -145,19 +752,78 @@
       </w:r>
     </w:p>
     <w:p>
-      <w:r>
-        <w:t>(</w:t>
-      </w:r>
-      <w:proofErr w:type="gramStart"/>
-      <w:r>
-        <w:t>figure</w:t>
-      </w:r>
-      <w:proofErr w:type="gramEnd"/>
-      <w:r>
-        <w:t xml:space="preserve"> 2 : Capture d’écran de l’interface lors du démarrage d’une partie)</w:t>
-      </w:r>
-    </w:p>
-    <w:p>
+      <w:pPr>
+        <w:keepNext/>
+        <w:jc w:val="center"/>
+      </w:pPr>
+      <w:r>
+        <w:rPr>
+          <w:noProof/>
+        </w:rPr>
+        <w:drawing>
+          <wp:inline distT="0" distB="0" distL="0" distR="0" wp14:anchorId="027C31B1" wp14:editId="5C0C1A43">
+            <wp:extent cx="3240465" cy="1819547"/>
+            <wp:effectExtent l="0" t="0" r="0" b="9525"/>
+            <wp:docPr id="1" name="Image 1"/>
+            <wp:cNvGraphicFramePr>
+              <a:graphicFrameLocks xmlns:a="http://schemas.openxmlformats.org/drawingml/2006/main" noChangeAspect="1"/>
+            </wp:cNvGraphicFramePr>
+            <a:graphic xmlns:a="http://schemas.openxmlformats.org/drawingml/2006/main">
+              <a:graphicData uri="http://schemas.openxmlformats.org/drawingml/2006/picture">
+                <pic:pic xmlns:pic="http://schemas.openxmlformats.org/drawingml/2006/picture">
+                  <pic:nvPicPr>
+                    <pic:cNvPr id="1" name=""/>
+                    <pic:cNvPicPr/>
+                  </pic:nvPicPr>
+                  <pic:blipFill>
+                    <a:blip r:embed="rId8"/>
+                    <a:stretch>
+                      <a:fillRect/>
+                    </a:stretch>
+                  </pic:blipFill>
+                  <pic:spPr>
+                    <a:xfrm>
+                      <a:off x="0" y="0"/>
+                      <a:ext cx="3249752" cy="1824762"/>
+                    </a:xfrm>
+                    <a:prstGeom prst="rect">
+                      <a:avLst/>
+                    </a:prstGeom>
+                  </pic:spPr>
+                </pic:pic>
+              </a:graphicData>
+            </a:graphic>
+          </wp:inline>
+        </w:drawing>
+      </w:r>
+    </w:p>
+    <w:p>
+      <w:pPr>
+        <w:pStyle w:val="Lgende"/>
+        <w:jc w:val="center"/>
+      </w:pPr>
+      <w:r>
+        <w:t xml:space="preserve">Figure </w:t>
+      </w:r>
+      <w:fldSimple w:instr=" SEQ Figure \* ARABIC ">
+        <w:r>
+          <w:rPr>
+            <w:noProof/>
+          </w:rPr>
+          <w:t>2</w:t>
+        </w:r>
+      </w:fldSimple>
+      <w:r>
+        <w:rPr>
+          <w:noProof/>
+        </w:rPr>
+        <w:t xml:space="preserve"> : Capture d’écran de l’interface lors du démarrage d’une partie</w:t>
+      </w:r>
+    </w:p>
+    <w:p>
+      <w:pPr>
+        <w:spacing w:after="0"/>
+      </w:pPr>
       <w:r>
         <w:t xml:space="preserve">Une fois que l’utilisateur </w:t>
       </w:r>
@@ -179,13 +845,7 @@
         </w:numPr>
       </w:pPr>
       <w:r>
-        <w:t xml:space="preserve">Appuyez sur les flèches pour déplacer et faire la rotation du </w:t>
-      </w:r>
-      <w:r>
-        <w:t>tétriminos</w:t>
-      </w:r>
-      <w:r>
-        <w:t>.</w:t>
+        <w:t>Appuyez sur les flèches pour déplacer et faire la rotation du tétriminos.</w:t>
       </w:r>
       <w:r>
         <w:t xml:space="preserve"> </w:t>
@@ -212,29 +872,74 @@
         </w:numPr>
       </w:pPr>
       <w:r>
-        <w:t xml:space="preserve">Utilisez l’interaction avec la caméra pour </w:t>
-      </w:r>
-      <w:r>
-        <w:t>déplacer et faire la rotation du tétriminos</w:t>
-      </w:r>
-      <w:r>
-        <w:t>.</w:t>
-      </w:r>
-    </w:p>
-    <w:p>
-      <w:r>
-        <w:t>(</w:t>
-      </w:r>
-      <w:proofErr w:type="gramStart"/>
-      <w:r>
-        <w:t>figure</w:t>
-      </w:r>
-      <w:proofErr w:type="gramEnd"/>
-      <w:r>
-        <w:t xml:space="preserve"> 3 : Capture d’écran d’une interaction avec la caméra)</w:t>
-      </w:r>
-    </w:p>
-    <w:p>
+        <w:t>Utilisez l’interaction avec la caméra pour déplacer et faire la rotation du tétriminos.</w:t>
+      </w:r>
+    </w:p>
+    <w:p>
+      <w:pPr>
+        <w:keepNext/>
+        <w:jc w:val="center"/>
+      </w:pPr>
+      <w:r>
+        <w:rPr>
+          <w:noProof/>
+        </w:rPr>
+        <w:drawing>
+          <wp:inline distT="0" distB="0" distL="0" distR="0" wp14:anchorId="7000D6F2" wp14:editId="6DEC1D78">
+            <wp:extent cx="3265715" cy="1838045"/>
+            <wp:effectExtent l="0" t="0" r="0" b="0"/>
+            <wp:docPr id="3" name="Image 3"/>
+            <wp:cNvGraphicFramePr>
+              <a:graphicFrameLocks xmlns:a="http://schemas.openxmlformats.org/drawingml/2006/main" noChangeAspect="1"/>
+            </wp:cNvGraphicFramePr>
+            <a:graphic xmlns:a="http://schemas.openxmlformats.org/drawingml/2006/main">
+              <a:graphicData uri="http://schemas.openxmlformats.org/drawingml/2006/picture">
+                <pic:pic xmlns:pic="http://schemas.openxmlformats.org/drawingml/2006/picture">
+                  <pic:nvPicPr>
+                    <pic:cNvPr id="1" name=""/>
+                    <pic:cNvPicPr/>
+                  </pic:nvPicPr>
+                  <pic:blipFill>
+                    <a:blip r:embed="rId9"/>
+                    <a:stretch>
+                      <a:fillRect/>
+                    </a:stretch>
+                  </pic:blipFill>
+                  <pic:spPr>
+                    <a:xfrm>
+                      <a:off x="0" y="0"/>
+                      <a:ext cx="3280200" cy="1846198"/>
+                    </a:xfrm>
+                    <a:prstGeom prst="rect">
+                      <a:avLst/>
+                    </a:prstGeom>
+                  </pic:spPr>
+                </pic:pic>
+              </a:graphicData>
+            </a:graphic>
+          </wp:inline>
+        </w:drawing>
+      </w:r>
+    </w:p>
+    <w:p>
+      <w:pPr>
+        <w:pStyle w:val="Lgende"/>
+        <w:jc w:val="center"/>
+      </w:pPr>
+      <w:r>
+        <w:t xml:space="preserve">Figure </w:t>
+      </w:r>
+      <w:fldSimple w:instr=" SEQ Figure \* ARABIC ">
+        <w:r>
+          <w:rPr>
+            <w:noProof/>
+          </w:rPr>
+          <w:t>3</w:t>
+        </w:r>
+      </w:fldSimple>
+      <w:r>
+        <w:t xml:space="preserve"> : Capture d’écran d’une interaction avec la caméra</w:t>
+      </w:r>
       <w:r>
         <w:br w:type="page"/>
       </w:r>
@@ -294,16 +999,11 @@
         <w:t>implémenté</w:t>
       </w:r>
       <w:r>
-        <w:t xml:space="preserve"> </w:t>
-      </w:r>
-      <w:bookmarkStart w:id="0" w:name="_GoBack"/>
-      <w:bookmarkEnd w:id="0"/>
-      <w:r>
-        <w:t>la totalité des fonctions obligatoires et nous avons implémenter l’utilisation des niveaux dans notre jeu.</w:t>
+        <w:t xml:space="preserve"> la totalité des fonctions obligatoires et nous avons implémenter l’utilisation des niveaux dans notre jeu.</w:t>
       </w:r>
     </w:p>
     <w:sectPr>
-      <w:headerReference w:type="default" r:id="rId7"/>
+      <w:headerReference w:type="default" r:id="rId10"/>
       <w:pgSz w:w="11906" w:h="16838"/>
       <w:pgMar w:top="1417" w:right="1417" w:bottom="1417" w:left="1417" w:header="708" w:footer="708" w:gutter="0"/>
       <w:cols w:space="708"/>
@@ -374,20 +1074,14 @@
     </w:r>
     <w:r>
       <w:tab/>
-      <w:t>Projet Multimédia</w:t>
-    </w:r>
-    <w:r>
-      <w:t xml:space="preserve"> : </w:t>
+      <w:t xml:space="preserve">Projet Multimédia : </w:t>
     </w:r>
     <w:r>
       <w:t>Tetris</w:t>
     </w:r>
     <w:r>
       <w:tab/>
-      <w:t xml:space="preserve">Le </w:t>
-    </w:r>
-    <w:r>
-      <w:t>05/04/2019</w:t>
+      <w:t>Le 05/04/2019</w:t>
     </w:r>
   </w:p>
   <w:p>
@@ -1220,6 +1914,55 @@
       <w:contextualSpacing/>
     </w:pPr>
   </w:style>
+  <w:style w:type="paragraph" w:styleId="Textedebulles">
+    <w:name w:val="Balloon Text"/>
+    <w:basedOn w:val="Normal"/>
+    <w:link w:val="TextedebullesCar"/>
+    <w:uiPriority w:val="99"/>
+    <w:semiHidden/>
+    <w:unhideWhenUsed/>
+    <w:rsid w:val="002755FB"/>
+    <w:pPr>
+      <w:spacing w:after="0" w:line="240" w:lineRule="auto"/>
+    </w:pPr>
+    <w:rPr>
+      <w:rFonts w:ascii="Segoe UI" w:hAnsi="Segoe UI" w:cs="Segoe UI"/>
+      <w:sz w:val="18"/>
+      <w:szCs w:val="18"/>
+    </w:rPr>
+  </w:style>
+  <w:style w:type="character" w:customStyle="1" w:styleId="TextedebullesCar">
+    <w:name w:val="Texte de bulles Car"/>
+    <w:basedOn w:val="Policepardfaut"/>
+    <w:link w:val="Textedebulles"/>
+    <w:uiPriority w:val="99"/>
+    <w:semiHidden/>
+    <w:rsid w:val="002755FB"/>
+    <w:rPr>
+      <w:rFonts w:ascii="Segoe UI" w:hAnsi="Segoe UI" w:cs="Segoe UI"/>
+      <w:sz w:val="18"/>
+      <w:szCs w:val="18"/>
+    </w:rPr>
+  </w:style>
+  <w:style w:type="paragraph" w:styleId="Lgende">
+    <w:name w:val="caption"/>
+    <w:basedOn w:val="Normal"/>
+    <w:next w:val="Normal"/>
+    <w:uiPriority w:val="35"/>
+    <w:unhideWhenUsed/>
+    <w:qFormat/>
+    <w:rsid w:val="002755FB"/>
+    <w:pPr>
+      <w:spacing w:after="200" w:line="240" w:lineRule="auto"/>
+    </w:pPr>
+    <w:rPr>
+      <w:i/>
+      <w:iCs/>
+      <w:color w:val="44546A" w:themeColor="text2"/>
+      <w:sz w:val="18"/>
+      <w:szCs w:val="18"/>
+    </w:rPr>
+  </w:style>
 </w:styles>
 </file>
 

</xml_diff>